<commit_message>
spell error and spacing issue when using mac
</commit_message>
<xml_diff>
--- a/TechnicalAssessment.docx
+++ b/TechnicalAssessment.docx
@@ -79,7 +79,15 @@
         <w:t xml:space="preserve">iii) </w:t>
       </w:r>
       <w:r>
-        <w:t>The data created dynamically is saved on the cloud ( using Firebase in this case as it is free)</w:t>
+        <w:t xml:space="preserve">The data created dynamically is saved on the cloud </w:t>
+      </w:r>
+      <w:proofErr w:type="gramStart"/>
+      <w:r>
+        <w:t>( using</w:t>
+      </w:r>
+      <w:proofErr w:type="gramEnd"/>
+      <w:r>
+        <w:t xml:space="preserve"> Firebase in this case as it is free)</w:t>
       </w:r>
     </w:p>
     <w:p/>
@@ -88,7 +96,15 @@
         <w:t>The mini app will stored stored the longitude and latitude into Firebase every 2 mins when activated. Please see the exported data ‘</w:t>
       </w:r>
       <w:r>
-        <w:t>ionic2do-ee1d2-location_2019-07-04-export.json</w:t>
+        <w:t>ionic2do-ee1d2-</w:t>
+      </w:r>
+      <w:proofErr w:type="gramStart"/>
+      <w:r>
+        <w:t>location</w:t>
+      </w:r>
+      <w:proofErr w:type="gramEnd"/>
+      <w:r>
+        <w:t>_2019-07-04-export.json</w:t>
       </w:r>
       <w:r>
         <w:t>’</w:t>
@@ -103,8 +119,13 @@
           <w:szCs w:val="18"/>
         </w:rPr>
       </w:pPr>
-      <w:r>
-        <w:t>e.g. the latitude, longitude and time stamp</w:t>
+      <w:proofErr w:type="gramStart"/>
+      <w:r>
+        <w:t>e</w:t>
+      </w:r>
+      <w:proofErr w:type="gramEnd"/>
+      <w:r>
+        <w:t>.g. the latitude, longitude and time stamp</w:t>
       </w:r>
     </w:p>
     <w:p>
@@ -131,24 +152,25 @@
           <w:sz w:val="16"/>
           <w:szCs w:val="16"/>
         </w:rPr>
-        <w:t>"-Lispw78y_rhy1E_qOBq" : {</w:t>
-      </w:r>
-    </w:p>
-    <w:p>
-      <w:pPr>
+        <w:t>"-Lispw78y_rhy1E_qOBq</w:t>
+      </w:r>
+      <w:proofErr w:type="gramStart"/>
+      <w:r>
         <w:rPr>
           <w:rFonts w:ascii="Monaco" w:eastAsia="Times New Roman" w:hAnsi="Monaco" w:cs="Times New Roman"/>
           <w:sz w:val="16"/>
           <w:szCs w:val="16"/>
         </w:rPr>
-      </w:pPr>
+        <w:t>" :</w:t>
+      </w:r>
+      <w:proofErr w:type="gramEnd"/>
       <w:r>
         <w:rPr>
           <w:rFonts w:ascii="Monaco" w:eastAsia="Times New Roman" w:hAnsi="Monaco" w:cs="Times New Roman"/>
           <w:sz w:val="16"/>
           <w:szCs w:val="16"/>
         </w:rPr>
-        <w:t xml:space="preserve">    "lat" : 1.4019449,</w:t>
+        <w:t xml:space="preserve"> {</w:t>
       </w:r>
     </w:p>
     <w:p>
@@ -165,24 +187,95 @@
           <w:sz w:val="16"/>
           <w:szCs w:val="16"/>
         </w:rPr>
-        <w:t xml:space="preserve">    "lng" : 103.7510292,</w:t>
-      </w:r>
-    </w:p>
-    <w:p>
-      <w:pPr>
+        <w:t xml:space="preserve">    "</w:t>
+      </w:r>
+      <w:proofErr w:type="gramStart"/>
+      <w:r>
         <w:rPr>
           <w:rFonts w:ascii="Monaco" w:eastAsia="Times New Roman" w:hAnsi="Monaco" w:cs="Times New Roman"/>
           <w:sz w:val="16"/>
           <w:szCs w:val="16"/>
         </w:rPr>
-      </w:pPr>
+        <w:t>lat</w:t>
+      </w:r>
+      <w:proofErr w:type="gramEnd"/>
       <w:r>
         <w:rPr>
           <w:rFonts w:ascii="Monaco" w:eastAsia="Times New Roman" w:hAnsi="Monaco" w:cs="Times New Roman"/>
           <w:sz w:val="16"/>
           <w:szCs w:val="16"/>
         </w:rPr>
-        <w:t xml:space="preserve">    "time" : 1562174275222</w:t>
+        <w:t>" : 1.4019449,</w:t>
+      </w:r>
+    </w:p>
+    <w:p>
+      <w:pPr>
+        <w:rPr>
+          <w:rFonts w:ascii="Monaco" w:eastAsia="Times New Roman" w:hAnsi="Monaco" w:cs="Times New Roman"/>
+          <w:sz w:val="16"/>
+          <w:szCs w:val="16"/>
+        </w:rPr>
+      </w:pPr>
+      <w:r>
+        <w:rPr>
+          <w:rFonts w:ascii="Monaco" w:eastAsia="Times New Roman" w:hAnsi="Monaco" w:cs="Times New Roman"/>
+          <w:sz w:val="16"/>
+          <w:szCs w:val="16"/>
+        </w:rPr>
+        <w:t xml:space="preserve">    "</w:t>
+      </w:r>
+      <w:proofErr w:type="gramStart"/>
+      <w:r>
+        <w:rPr>
+          <w:rFonts w:ascii="Monaco" w:eastAsia="Times New Roman" w:hAnsi="Monaco" w:cs="Times New Roman"/>
+          <w:sz w:val="16"/>
+          <w:szCs w:val="16"/>
+        </w:rPr>
+        <w:t>lng</w:t>
+      </w:r>
+      <w:proofErr w:type="gramEnd"/>
+      <w:r>
+        <w:rPr>
+          <w:rFonts w:ascii="Monaco" w:eastAsia="Times New Roman" w:hAnsi="Monaco" w:cs="Times New Roman"/>
+          <w:sz w:val="16"/>
+          <w:szCs w:val="16"/>
+        </w:rPr>
+        <w:t>" : 103.7510292,</w:t>
+      </w:r>
+    </w:p>
+    <w:p>
+      <w:pPr>
+        <w:rPr>
+          <w:rFonts w:ascii="Monaco" w:eastAsia="Times New Roman" w:hAnsi="Monaco" w:cs="Times New Roman"/>
+          <w:sz w:val="16"/>
+          <w:szCs w:val="16"/>
+        </w:rPr>
+      </w:pPr>
+      <w:r>
+        <w:rPr>
+          <w:rFonts w:ascii="Monaco" w:eastAsia="Times New Roman" w:hAnsi="Monaco" w:cs="Times New Roman"/>
+          <w:sz w:val="16"/>
+          <w:szCs w:val="16"/>
+        </w:rPr>
+        <w:t xml:space="preserve">    "</w:t>
+      </w:r>
+      <w:proofErr w:type="gramStart"/>
+      <w:r>
+        <w:rPr>
+          <w:rFonts w:ascii="Monaco" w:eastAsia="Times New Roman" w:hAnsi="Monaco" w:cs="Times New Roman"/>
+          <w:sz w:val="16"/>
+          <w:szCs w:val="16"/>
+        </w:rPr>
+        <w:t>time</w:t>
+      </w:r>
+      <w:proofErr w:type="gramEnd"/>
+      <w:r>
+        <w:rPr>
+          <w:rFonts w:ascii="Monaco" w:eastAsia="Times New Roman" w:hAnsi="Monaco" w:cs="Times New Roman"/>
+          <w:sz w:val="16"/>
+          <w:szCs w:val="16"/>
+        </w:rPr>
+        <w:t>" : 1562174275222</w:t>
       </w:r>
     </w:p>
     <w:p>
@@ -225,115 +318,233 @@
           <w:szCs w:val="16"/>
         </w:rPr>
       </w:pPr>
-      <w:r>
-        <w:rPr>
-          <w:rFonts w:ascii="Monaco" w:hAnsi="Monaco"/>
-          <w:sz w:val="16"/>
-          <w:szCs w:val="16"/>
-        </w:rPr>
-        <w:t>{ "type" : "FeatureCollection",</w:t>
-      </w:r>
-    </w:p>
-    <w:p>
-      <w:pPr>
-        <w:rPr>
-          <w:rFonts w:ascii="Monaco" w:hAnsi="Monaco"/>
-          <w:sz w:val="16"/>
-          <w:szCs w:val="16"/>
-        </w:rPr>
-      </w:pPr>
-      <w:r>
-        <w:rPr>
-          <w:rFonts w:ascii="Monaco" w:hAnsi="Monaco"/>
-          <w:sz w:val="16"/>
-          <w:szCs w:val="16"/>
-        </w:rPr>
-        <w:t xml:space="preserve">    "features" : [</w:t>
-      </w:r>
-    </w:p>
-    <w:p>
-      <w:pPr>
-        <w:rPr>
-          <w:rFonts w:ascii="Monaco" w:hAnsi="Monaco"/>
-          <w:sz w:val="16"/>
-          <w:szCs w:val="16"/>
-        </w:rPr>
-      </w:pPr>
-      <w:r>
-        <w:rPr>
-          <w:rFonts w:ascii="Monaco" w:hAnsi="Monaco"/>
-          <w:sz w:val="16"/>
-          <w:szCs w:val="16"/>
-        </w:rPr>
-        <w:t xml:space="preserve">         { "type" : "Feature",</w:t>
-      </w:r>
-    </w:p>
-    <w:p>
-      <w:pPr>
-        <w:rPr>
-          <w:rFonts w:ascii="Monaco" w:hAnsi="Monaco"/>
-          <w:sz w:val="16"/>
-          <w:szCs w:val="16"/>
-        </w:rPr>
-      </w:pPr>
-      <w:r>
-        <w:rPr>
-          <w:rFonts w:ascii="Monaco" w:hAnsi="Monaco"/>
-          <w:sz w:val="16"/>
-          <w:szCs w:val="16"/>
-        </w:rPr>
-        <w:t xml:space="preserve">        "geometry" : {</w:t>
-      </w:r>
-    </w:p>
-    <w:p>
-      <w:pPr>
-        <w:rPr>
-          <w:rFonts w:ascii="Monaco" w:hAnsi="Monaco"/>
-          <w:sz w:val="16"/>
-          <w:szCs w:val="16"/>
-        </w:rPr>
-      </w:pPr>
-      <w:r>
-        <w:rPr>
-          <w:rFonts w:ascii="Monaco" w:hAnsi="Monaco"/>
-          <w:sz w:val="16"/>
-          <w:szCs w:val="16"/>
-        </w:rPr>
-        <w:t xml:space="preserve">            "type" : "Point",</w:t>
-      </w:r>
-    </w:p>
-    <w:p>
-      <w:pPr>
-        <w:rPr>
-          <w:rFonts w:ascii="Monaco" w:hAnsi="Monaco"/>
-          <w:sz w:val="16"/>
-          <w:szCs w:val="16"/>
-        </w:rPr>
-      </w:pPr>
-      <w:r>
-        <w:rPr>
-          <w:rFonts w:ascii="Monaco" w:hAnsi="Monaco"/>
-          <w:sz w:val="16"/>
-          <w:szCs w:val="16"/>
-        </w:rPr>
-        <w:t xml:space="preserve">            "coordinates" : [103.7510292, 1.4019449]},</w:t>
-      </w:r>
-    </w:p>
-    <w:p>
-      <w:pPr>
-        <w:rPr>
-          <w:rFonts w:ascii="Monaco" w:hAnsi="Monaco"/>
-          <w:sz w:val="16"/>
-          <w:szCs w:val="16"/>
-        </w:rPr>
-      </w:pPr>
-      <w:r>
-        <w:rPr>
-          <w:rFonts w:ascii="Monaco" w:hAnsi="Monaco"/>
-          <w:sz w:val="16"/>
-          <w:szCs w:val="16"/>
-        </w:rPr>
-        <w:t xml:space="preserve">        "properties" : {}</w:t>
+      <w:proofErr w:type="gramStart"/>
+      <w:r>
+        <w:rPr>
+          <w:rFonts w:ascii="Monaco" w:hAnsi="Monaco"/>
+          <w:sz w:val="16"/>
+          <w:szCs w:val="16"/>
+        </w:rPr>
+        <w:t>{ "</w:t>
+      </w:r>
+      <w:proofErr w:type="gramEnd"/>
+      <w:r>
+        <w:rPr>
+          <w:rFonts w:ascii="Monaco" w:hAnsi="Monaco"/>
+          <w:sz w:val="16"/>
+          <w:szCs w:val="16"/>
+        </w:rPr>
+        <w:t>type" : "FeatureCollection",</w:t>
+      </w:r>
+    </w:p>
+    <w:p>
+      <w:pPr>
+        <w:rPr>
+          <w:rFonts w:ascii="Monaco" w:hAnsi="Monaco"/>
+          <w:sz w:val="16"/>
+          <w:szCs w:val="16"/>
+        </w:rPr>
+      </w:pPr>
+      <w:r>
+        <w:rPr>
+          <w:rFonts w:ascii="Monaco" w:hAnsi="Monaco"/>
+          <w:sz w:val="16"/>
+          <w:szCs w:val="16"/>
+        </w:rPr>
+        <w:t xml:space="preserve">    "</w:t>
+      </w:r>
+      <w:proofErr w:type="gramStart"/>
+      <w:r>
+        <w:rPr>
+          <w:rFonts w:ascii="Monaco" w:hAnsi="Monaco"/>
+          <w:sz w:val="16"/>
+          <w:szCs w:val="16"/>
+        </w:rPr>
+        <w:t>features</w:t>
+      </w:r>
+      <w:proofErr w:type="gramEnd"/>
+      <w:r>
+        <w:rPr>
+          <w:rFonts w:ascii="Monaco" w:hAnsi="Monaco"/>
+          <w:sz w:val="16"/>
+          <w:szCs w:val="16"/>
+        </w:rPr>
+        <w:t>" : [</w:t>
+      </w:r>
+    </w:p>
+    <w:p>
+      <w:pPr>
+        <w:rPr>
+          <w:rFonts w:ascii="Monaco" w:hAnsi="Monaco"/>
+          <w:sz w:val="16"/>
+          <w:szCs w:val="16"/>
+        </w:rPr>
+      </w:pPr>
+      <w:r>
+        <w:rPr>
+          <w:rFonts w:ascii="Monaco" w:hAnsi="Monaco"/>
+          <w:sz w:val="16"/>
+          <w:szCs w:val="16"/>
+        </w:rPr>
+        <w:t xml:space="preserve">         </w:t>
+      </w:r>
+      <w:proofErr w:type="gramStart"/>
+      <w:r>
+        <w:rPr>
+          <w:rFonts w:ascii="Monaco" w:hAnsi="Monaco"/>
+          <w:sz w:val="16"/>
+          <w:szCs w:val="16"/>
+        </w:rPr>
+        <w:t>{ "</w:t>
+      </w:r>
+      <w:proofErr w:type="gramEnd"/>
+      <w:r>
+        <w:rPr>
+          <w:rFonts w:ascii="Monaco" w:hAnsi="Monaco"/>
+          <w:sz w:val="16"/>
+          <w:szCs w:val="16"/>
+        </w:rPr>
+        <w:t>type" : "Feature",</w:t>
+      </w:r>
+    </w:p>
+    <w:p>
+      <w:pPr>
+        <w:rPr>
+          <w:rFonts w:ascii="Monaco" w:hAnsi="Monaco"/>
+          <w:sz w:val="16"/>
+          <w:szCs w:val="16"/>
+        </w:rPr>
+      </w:pPr>
+      <w:r>
+        <w:rPr>
+          <w:rFonts w:ascii="Monaco" w:hAnsi="Monaco"/>
+          <w:sz w:val="16"/>
+          <w:szCs w:val="16"/>
+        </w:rPr>
+        <w:t xml:space="preserve">        "</w:t>
+      </w:r>
+      <w:proofErr w:type="gramStart"/>
+      <w:r>
+        <w:rPr>
+          <w:rFonts w:ascii="Monaco" w:hAnsi="Monaco"/>
+          <w:sz w:val="16"/>
+          <w:szCs w:val="16"/>
+        </w:rPr>
+        <w:t>geometry</w:t>
+      </w:r>
+      <w:proofErr w:type="gramEnd"/>
+      <w:r>
+        <w:rPr>
+          <w:rFonts w:ascii="Monaco" w:hAnsi="Monaco"/>
+          <w:sz w:val="16"/>
+          <w:szCs w:val="16"/>
+        </w:rPr>
+        <w:t>" : {</w:t>
+      </w:r>
+    </w:p>
+    <w:p>
+      <w:pPr>
+        <w:rPr>
+          <w:rFonts w:ascii="Monaco" w:hAnsi="Monaco"/>
+          <w:sz w:val="16"/>
+          <w:szCs w:val="16"/>
+        </w:rPr>
+      </w:pPr>
+      <w:r>
+        <w:rPr>
+          <w:rFonts w:ascii="Monaco" w:hAnsi="Monaco"/>
+          <w:sz w:val="16"/>
+          <w:szCs w:val="16"/>
+        </w:rPr>
+        <w:t xml:space="preserve">            "</w:t>
+      </w:r>
+      <w:proofErr w:type="gramStart"/>
+      <w:r>
+        <w:rPr>
+          <w:rFonts w:ascii="Monaco" w:hAnsi="Monaco"/>
+          <w:sz w:val="16"/>
+          <w:szCs w:val="16"/>
+        </w:rPr>
+        <w:t>type</w:t>
+      </w:r>
+      <w:proofErr w:type="gramEnd"/>
+      <w:r>
+        <w:rPr>
+          <w:rFonts w:ascii="Monaco" w:hAnsi="Monaco"/>
+          <w:sz w:val="16"/>
+          <w:szCs w:val="16"/>
+        </w:rPr>
+        <w:t>" : "Point",</w:t>
+      </w:r>
+    </w:p>
+    <w:p>
+      <w:pPr>
+        <w:rPr>
+          <w:rFonts w:ascii="Monaco" w:hAnsi="Monaco"/>
+          <w:sz w:val="16"/>
+          <w:szCs w:val="16"/>
+        </w:rPr>
+      </w:pPr>
+      <w:r>
+        <w:rPr>
+          <w:rFonts w:ascii="Monaco" w:hAnsi="Monaco"/>
+          <w:sz w:val="16"/>
+          <w:szCs w:val="16"/>
+        </w:rPr>
+        <w:t xml:space="preserve">            "</w:t>
+      </w:r>
+      <w:proofErr w:type="gramStart"/>
+      <w:r>
+        <w:rPr>
+          <w:rFonts w:ascii="Monaco" w:hAnsi="Monaco"/>
+          <w:sz w:val="16"/>
+          <w:szCs w:val="16"/>
+        </w:rPr>
+        <w:t>coordinates</w:t>
+      </w:r>
+      <w:proofErr w:type="gramEnd"/>
+      <w:r>
+        <w:rPr>
+          <w:rFonts w:ascii="Monaco" w:hAnsi="Monaco"/>
+          <w:sz w:val="16"/>
+          <w:szCs w:val="16"/>
+        </w:rPr>
+        <w:t>" : [103.7510292, 1.4019449]},</w:t>
+      </w:r>
+    </w:p>
+    <w:p>
+      <w:pPr>
+        <w:rPr>
+          <w:rFonts w:ascii="Monaco" w:hAnsi="Monaco"/>
+          <w:sz w:val="16"/>
+          <w:szCs w:val="16"/>
+        </w:rPr>
+      </w:pPr>
+      <w:r>
+        <w:rPr>
+          <w:rFonts w:ascii="Monaco" w:hAnsi="Monaco"/>
+          <w:sz w:val="16"/>
+          <w:szCs w:val="16"/>
+        </w:rPr>
+        <w:t xml:space="preserve">        "</w:t>
+      </w:r>
+      <w:proofErr w:type="gramStart"/>
+      <w:r>
+        <w:rPr>
+          <w:rFonts w:ascii="Monaco" w:hAnsi="Monaco"/>
+          <w:sz w:val="16"/>
+          <w:szCs w:val="16"/>
+        </w:rPr>
+        <w:t>properties</w:t>
+      </w:r>
+      <w:proofErr w:type="gramEnd"/>
+      <w:r>
+        <w:rPr>
+          <w:rFonts w:ascii="Monaco" w:hAnsi="Monaco"/>
+          <w:sz w:val="16"/>
+          <w:szCs w:val="16"/>
+        </w:rPr>
+        <w:t>" : {}</w:t>
       </w:r>
     </w:p>
     <w:p>
@@ -367,75 +578,165 @@
           <w:sz w:val="16"/>
           <w:szCs w:val="16"/>
         </w:rPr>
-        <w:t xml:space="preserve">         { "type" : "Feature",</w:t>
-      </w:r>
-    </w:p>
-    <w:p>
-      <w:pPr>
-        <w:rPr>
-          <w:rFonts w:ascii="Monaco" w:hAnsi="Monaco"/>
-          <w:sz w:val="16"/>
-          <w:szCs w:val="16"/>
-        </w:rPr>
-      </w:pPr>
-      <w:r>
-        <w:rPr>
-          <w:rFonts w:ascii="Monaco" w:hAnsi="Monaco"/>
-          <w:sz w:val="16"/>
-          <w:szCs w:val="16"/>
-        </w:rPr>
-        <w:t xml:space="preserve">        "geometry" : {</w:t>
-      </w:r>
-    </w:p>
-    <w:p>
-      <w:pPr>
-        <w:rPr>
-          <w:rFonts w:ascii="Monaco" w:hAnsi="Monaco"/>
-          <w:sz w:val="16"/>
-          <w:szCs w:val="16"/>
-        </w:rPr>
-      </w:pPr>
-      <w:r>
-        <w:rPr>
-          <w:rFonts w:ascii="Monaco" w:hAnsi="Monaco"/>
-          <w:sz w:val="16"/>
-          <w:szCs w:val="16"/>
-        </w:rPr>
-        <w:t xml:space="preserve">            "type" : "LineString",</w:t>
-      </w:r>
-    </w:p>
-    <w:p>
-      <w:pPr>
-        <w:rPr>
-          <w:rFonts w:ascii="Monaco" w:hAnsi="Monaco"/>
-          <w:sz w:val="16"/>
-          <w:szCs w:val="16"/>
-        </w:rPr>
-      </w:pPr>
-      <w:r>
-        <w:rPr>
-          <w:rFonts w:ascii="Monaco" w:hAnsi="Monaco"/>
-          <w:sz w:val="16"/>
-          <w:szCs w:val="16"/>
-        </w:rPr>
-        <w:t xml:space="preserve">            "coordinates" : [[103.7510292, 1.4019449],[103.7508757,1.4018853]]},</w:t>
-      </w:r>
-    </w:p>
-    <w:p>
-      <w:pPr>
-        <w:rPr>
-          <w:rFonts w:ascii="Monaco" w:hAnsi="Monaco"/>
-          <w:sz w:val="16"/>
-          <w:szCs w:val="16"/>
-        </w:rPr>
-      </w:pPr>
-      <w:r>
-        <w:rPr>
-          <w:rFonts w:ascii="Monaco" w:hAnsi="Monaco"/>
-          <w:sz w:val="16"/>
-          <w:szCs w:val="16"/>
-        </w:rPr>
-        <w:t xml:space="preserve">        "properties" : {}</w:t>
+        <w:t xml:space="preserve">         </w:t>
+      </w:r>
+      <w:proofErr w:type="gramStart"/>
+      <w:r>
+        <w:rPr>
+          <w:rFonts w:ascii="Monaco" w:hAnsi="Monaco"/>
+          <w:sz w:val="16"/>
+          <w:szCs w:val="16"/>
+        </w:rPr>
+        <w:t>{ "</w:t>
+      </w:r>
+      <w:proofErr w:type="gramEnd"/>
+      <w:r>
+        <w:rPr>
+          <w:rFonts w:ascii="Monaco" w:hAnsi="Monaco"/>
+          <w:sz w:val="16"/>
+          <w:szCs w:val="16"/>
+        </w:rPr>
+        <w:t>type" : "Feature",</w:t>
+      </w:r>
+    </w:p>
+    <w:p>
+      <w:pPr>
+        <w:rPr>
+          <w:rFonts w:ascii="Monaco" w:hAnsi="Monaco"/>
+          <w:sz w:val="16"/>
+          <w:szCs w:val="16"/>
+        </w:rPr>
+      </w:pPr>
+      <w:r>
+        <w:rPr>
+          <w:rFonts w:ascii="Monaco" w:hAnsi="Monaco"/>
+          <w:sz w:val="16"/>
+          <w:szCs w:val="16"/>
+        </w:rPr>
+        <w:t xml:space="preserve">        "</w:t>
+      </w:r>
+      <w:proofErr w:type="gramStart"/>
+      <w:r>
+        <w:rPr>
+          <w:rFonts w:ascii="Monaco" w:hAnsi="Monaco"/>
+          <w:sz w:val="16"/>
+          <w:szCs w:val="16"/>
+        </w:rPr>
+        <w:t>geometry</w:t>
+      </w:r>
+      <w:proofErr w:type="gramEnd"/>
+      <w:r>
+        <w:rPr>
+          <w:rFonts w:ascii="Monaco" w:hAnsi="Monaco"/>
+          <w:sz w:val="16"/>
+          <w:szCs w:val="16"/>
+        </w:rPr>
+        <w:t>" : {</w:t>
+      </w:r>
+    </w:p>
+    <w:p>
+      <w:pPr>
+        <w:rPr>
+          <w:rFonts w:ascii="Monaco" w:hAnsi="Monaco"/>
+          <w:sz w:val="16"/>
+          <w:szCs w:val="16"/>
+        </w:rPr>
+      </w:pPr>
+      <w:r>
+        <w:rPr>
+          <w:rFonts w:ascii="Monaco" w:hAnsi="Monaco"/>
+          <w:sz w:val="16"/>
+          <w:szCs w:val="16"/>
+        </w:rPr>
+        <w:t xml:space="preserve">            "</w:t>
+      </w:r>
+      <w:proofErr w:type="gramStart"/>
+      <w:r>
+        <w:rPr>
+          <w:rFonts w:ascii="Monaco" w:hAnsi="Monaco"/>
+          <w:sz w:val="16"/>
+          <w:szCs w:val="16"/>
+        </w:rPr>
+        <w:t>type</w:t>
+      </w:r>
+      <w:proofErr w:type="gramEnd"/>
+      <w:r>
+        <w:rPr>
+          <w:rFonts w:ascii="Monaco" w:hAnsi="Monaco"/>
+          <w:sz w:val="16"/>
+          <w:szCs w:val="16"/>
+        </w:rPr>
+        <w:t>" : "LineString",</w:t>
+      </w:r>
+    </w:p>
+    <w:p>
+      <w:pPr>
+        <w:rPr>
+          <w:rFonts w:ascii="Monaco" w:hAnsi="Monaco"/>
+          <w:sz w:val="16"/>
+          <w:szCs w:val="16"/>
+        </w:rPr>
+      </w:pPr>
+      <w:r>
+        <w:rPr>
+          <w:rFonts w:ascii="Monaco" w:hAnsi="Monaco"/>
+          <w:sz w:val="16"/>
+          <w:szCs w:val="16"/>
+        </w:rPr>
+        <w:t xml:space="preserve">            "</w:t>
+      </w:r>
+      <w:proofErr w:type="gramStart"/>
+      <w:r>
+        <w:rPr>
+          <w:rFonts w:ascii="Monaco" w:hAnsi="Monaco"/>
+          <w:sz w:val="16"/>
+          <w:szCs w:val="16"/>
+        </w:rPr>
+        <w:t>coordinates</w:t>
+      </w:r>
+      <w:proofErr w:type="gramEnd"/>
+      <w:r>
+        <w:rPr>
+          <w:rFonts w:ascii="Monaco" w:hAnsi="Monaco"/>
+          <w:sz w:val="16"/>
+          <w:szCs w:val="16"/>
+        </w:rPr>
+        <w:t>" : [[103.7510292, 1.4019449],[103.7508757,1.4018853]]},</w:t>
+      </w:r>
+    </w:p>
+    <w:p>
+      <w:pPr>
+        <w:rPr>
+          <w:rFonts w:ascii="Monaco" w:hAnsi="Monaco"/>
+          <w:sz w:val="16"/>
+          <w:szCs w:val="16"/>
+        </w:rPr>
+      </w:pPr>
+      <w:r>
+        <w:rPr>
+          <w:rFonts w:ascii="Monaco" w:hAnsi="Monaco"/>
+          <w:sz w:val="16"/>
+          <w:szCs w:val="16"/>
+        </w:rPr>
+        <w:t xml:space="preserve">        "</w:t>
+      </w:r>
+      <w:proofErr w:type="gramStart"/>
+      <w:r>
+        <w:rPr>
+          <w:rFonts w:ascii="Monaco" w:hAnsi="Monaco"/>
+          <w:sz w:val="16"/>
+          <w:szCs w:val="16"/>
+        </w:rPr>
+        <w:t>properties</w:t>
+      </w:r>
+      <w:proofErr w:type="gramEnd"/>
+      <w:r>
+        <w:rPr>
+          <w:rFonts w:ascii="Monaco" w:hAnsi="Monaco"/>
+          <w:sz w:val="16"/>
+          <w:szCs w:val="16"/>
+        </w:rPr>
+        <w:t>" : {}</w:t>
       </w:r>
     </w:p>
     <w:p>
@@ -493,13 +794,19 @@
         <w:t xml:space="preserve"> the data</w:t>
       </w:r>
       <w:r>
-        <w:t xml:space="preserve"> into a file in a geojson format . Use geopandas to plot</w:t>
+        <w:t xml:space="preserve"> into a file in a geojson </w:t>
+      </w:r>
+      <w:proofErr w:type="gramStart"/>
+      <w:r>
+        <w:t>format .</w:t>
+      </w:r>
+      <w:proofErr w:type="gramEnd"/>
+      <w:r>
+        <w:t xml:space="preserve"> Use geopandas to plot</w:t>
       </w:r>
       <w:r>
         <w:t xml:space="preserve"> </w:t>
       </w:r>
-      <w:bookmarkStart w:id="0" w:name="_GoBack"/>
-      <w:bookmarkEnd w:id="0"/>
       <w:r>
         <w:t xml:space="preserve">and lastly </w:t>
       </w:r>
@@ -510,7 +817,7 @@
         <w:t xml:space="preserve">show the points </w:t>
       </w:r>
       <w:r>
-        <w:t xml:space="preserve"> and lines </w:t>
+        <w:t xml:space="preserve">and lines </w:t>
       </w:r>
       <w:r>
         <w:t>in a map.</w:t>
@@ -547,7 +854,25 @@
         <w:t xml:space="preserve">used </w:t>
       </w:r>
       <w:r>
-        <w:t>are firebase, datatime,geopandas &amp; mplleaflet</w:t>
+        <w:t>are firebase, datatime</w:t>
+      </w:r>
+      <w:proofErr w:type="gramStart"/>
+      <w:r>
+        <w:t>,</w:t>
+      </w:r>
+      <w:proofErr w:type="gramEnd"/>
+      <w:r>
+        <w:t xml:space="preserve"> </w:t>
+      </w:r>
+      <w:bookmarkStart w:id="0" w:name="_GoBack"/>
+      <w:bookmarkEnd w:id="0"/>
+      <w:proofErr w:type="gramStart"/>
+      <w:r>
+        <w:t>geopandas</w:t>
+      </w:r>
+      <w:proofErr w:type="gramEnd"/>
+      <w:r>
+        <w:t xml:space="preserve"> &amp; mplleaflet</w:t>
       </w:r>
     </w:p>
     <w:p>
@@ -580,7 +905,15 @@
       </w:pPr>
       <w:r>
         <w:lastRenderedPageBreak/>
-        <w:t>The source file is firebase.json. Before running it, we need to imported all the  necessary libraries and dependencies file. In my case, I execute it under j</w:t>
+        <w:t xml:space="preserve">The source file is firebase.json. Before running it, we need to imported all </w:t>
+      </w:r>
+      <w:proofErr w:type="gramStart"/>
+      <w:r>
+        <w:t>the  necessary</w:t>
+      </w:r>
+      <w:proofErr w:type="gramEnd"/>
+      <w:r>
+        <w:t xml:space="preserve"> libraries and dependencies file. In my case, I execute it under j</w:t>
       </w:r>
       <w:r>
         <w:t>upyter notebook after adding all the dependencies/libraries</w:t>
@@ -624,8 +957,13 @@
       <w:r>
         <w:t xml:space="preserve">Line 19-20 </w:t>
       </w:r>
-      <w:r>
-        <w:t>sort the data according to time it was recorded.</w:t>
+      <w:proofErr w:type="gramStart"/>
+      <w:r>
+        <w:t>sort</w:t>
+      </w:r>
+      <w:proofErr w:type="gramEnd"/>
+      <w:r>
+        <w:t xml:space="preserve"> the data according to time it was recorded.</w:t>
       </w:r>
     </w:p>
     <w:p>
@@ -640,8 +978,13 @@
       </w:r>
     </w:p>
     <w:p>
-      <w:r>
-        <w:t>Line 69-71 write the output as a file</w:t>
+      <w:proofErr w:type="gramStart"/>
+      <w:r>
+        <w:t>Line 69-71 write</w:t>
+      </w:r>
+      <w:proofErr w:type="gramEnd"/>
+      <w:r>
+        <w:t xml:space="preserve"> the output as a file</w:t>
       </w:r>
     </w:p>
     <w:p>
@@ -854,8 +1197,13 @@
       </w:hyperlink>
     </w:p>
     <w:p>
-      <w:r>
-        <w:t>which consist of</w:t>
+      <w:proofErr w:type="gramStart"/>
+      <w:r>
+        <w:t>which</w:t>
+      </w:r>
+      <w:proofErr w:type="gramEnd"/>
+      <w:r>
+        <w:t xml:space="preserve"> consist of</w:t>
       </w:r>
     </w:p>
     <w:p>
@@ -866,8 +1214,13 @@
           <w:numId w:val="5"/>
         </w:numPr>
       </w:pPr>
-      <w:r>
-        <w:t>firebase.py – which is the application/script that is in focus</w:t>
+      <w:proofErr w:type="gramStart"/>
+      <w:r>
+        <w:t>firebase.py</w:t>
+      </w:r>
+      <w:proofErr w:type="gramEnd"/>
+      <w:r>
+        <w:t xml:space="preserve"> – which is the application/script that is in focus</w:t>
       </w:r>
     </w:p>
     <w:p>
@@ -881,11 +1234,19 @@
           <w:rFonts w:eastAsia="Times New Roman" w:cs="Times New Roman"/>
         </w:rPr>
       </w:pPr>
+      <w:proofErr w:type="gramStart"/>
       <w:r>
         <w:rPr>
           <w:rFonts w:eastAsia="Times New Roman" w:cs="Times New Roman"/>
         </w:rPr>
-        <w:t>ionic2do-ee1d2-location_2019-07-04-export.json</w:t>
+        <w:t>ionic2do</w:t>
+      </w:r>
+      <w:proofErr w:type="gramEnd"/>
+      <w:r>
+        <w:rPr>
+          <w:rFonts w:eastAsia="Times New Roman" w:cs="Times New Roman"/>
+        </w:rPr>
+        <w:t>-ee1d2-location_2019-07-04-export.json</w:t>
       </w:r>
       <w:r>
         <w:rPr>

</xml_diff>